<commit_message>
change in pdf and dox
</commit_message>
<xml_diff>
--- a/Creating_a_Docker_file.docx
+++ b/Creating_a_Docker_file.docx
@@ -1,6 +1,6 @@
 
 <file path=word/document.xml><?xml version="1.0" encoding="utf-8"?>
-<w:document xmlns:wpc="http://schemas.microsoft.com/office/word/2010/wordprocessingCanvas" xmlns:cx="http://schemas.microsoft.com/office/drawing/2014/chartex" xmlns:cx1="http://schemas.microsoft.com/office/drawing/2015/9/8/chartex" xmlns:cx2="http://schemas.microsoft.com/office/drawing/2015/10/21/chartex" xmlns:cx3="http://schemas.microsoft.com/office/drawing/2016/5/9/chartex" xmlns:cx4="http://schemas.microsoft.com/office/drawing/2016/5/10/chartex" xmlns:cx5="http://schemas.microsoft.com/office/drawing/2016/5/11/chartex" xmlns:cx6="http://schemas.microsoft.com/office/drawing/2016/5/12/chartex" xmlns:cx7="http://schemas.microsoft.com/office/drawing/2016/5/13/chartex" xmlns:cx8="http://schemas.microsoft.com/office/drawing/2016/5/14/chartex" xmlns:mc="http://schemas.openxmlformats.org/markup-compatibility/2006" xmlns:aink="http://schemas.microsoft.com/office/drawing/2016/ink" xmlns:am3d="http://schemas.microsoft.com/office/drawing/2017/model3d" xmlns:o="urn:schemas-microsoft-com:office:office" xmlns:r="http://schemas.openxmlformats.org/officeDocument/2006/relationships" xmlns:m="http://schemas.openxmlformats.org/officeDocument/2006/math" xmlns:v="urn:schemas-microsoft-com:vml" xmlns:wp14="http://schemas.microsoft.com/office/word/2010/wordprocessingDrawing" xmlns:wp="http://schemas.openxmlformats.org/drawingml/2006/wordprocessingDrawing" xmlns:w10="urn:schemas-microsoft-com:office:word" xmlns:w="http://schemas.openxmlformats.org/wordprocessingml/2006/main" xmlns:w14="http://schemas.microsoft.com/office/word/2010/wordml" xmlns:w15="http://schemas.microsoft.com/office/word/2012/wordml" xmlns:w16cex="http://schemas.microsoft.com/office/word/2018/wordml/cex" xmlns:w16cid="http://schemas.microsoft.com/office/word/2016/wordml/cid" xmlns:w16="http://schemas.microsoft.com/office/word/2018/wordml" xmlns:w16sdtdh="http://schemas.microsoft.com/office/word/2020/wordml/sdtdatahash" xmlns:w16se="http://schemas.microsoft.com/office/word/2015/wordml/symex" xmlns:wpg="http://schemas.microsoft.com/office/word/2010/wordprocessingGroup" xmlns:wpi="http://schemas.microsoft.com/office/word/2010/wordprocessingInk" xmlns:wne="http://schemas.microsoft.com/office/word/2006/wordml" xmlns:wps="http://schemas.microsoft.com/office/word/2010/wordprocessingShape" mc:Ignorable="w14 w15 w16se w16cid w16 w16cex w16sdtdh wp14">
+<w:document xmlns:wpc="http://schemas.microsoft.com/office/word/2010/wordprocessingCanvas" xmlns:cx="http://schemas.microsoft.com/office/drawing/2014/chartex" xmlns:cx1="http://schemas.microsoft.com/office/drawing/2015/9/8/chartex" xmlns:cx2="http://schemas.microsoft.com/office/drawing/2015/10/21/chartex" xmlns:cx3="http://schemas.microsoft.com/office/drawing/2016/5/9/chartex" xmlns:cx4="http://schemas.microsoft.com/office/drawing/2016/5/10/chartex" xmlns:cx5="http://schemas.microsoft.com/office/drawing/2016/5/11/chartex" xmlns:cx6="http://schemas.microsoft.com/office/drawing/2016/5/12/chartex" xmlns:cx7="http://schemas.microsoft.com/office/drawing/2016/5/13/chartex" xmlns:cx8="http://schemas.microsoft.com/office/drawing/2016/5/14/chartex" xmlns:mc="http://schemas.openxmlformats.org/markup-compatibility/2006" xmlns:aink="http://schemas.microsoft.com/office/drawing/2016/ink" xmlns:am3d="http://schemas.microsoft.com/office/drawing/2017/model3d" xmlns:o="urn:schemas-microsoft-com:office:office" xmlns:oel="http://schemas.microsoft.com/office/2019/extlst" xmlns:r="http://schemas.openxmlformats.org/officeDocument/2006/relationships" xmlns:m="http://schemas.openxmlformats.org/officeDocument/2006/math" xmlns:v="urn:schemas-microsoft-com:vml" xmlns:wp14="http://schemas.microsoft.com/office/word/2010/wordprocessingDrawing" xmlns:wp="http://schemas.openxmlformats.org/drawingml/2006/wordprocessingDrawing" xmlns:w10="urn:schemas-microsoft-com:office:word" xmlns:w="http://schemas.openxmlformats.org/wordprocessingml/2006/main" xmlns:w14="http://schemas.microsoft.com/office/word/2010/wordml" xmlns:w15="http://schemas.microsoft.com/office/word/2012/wordml" xmlns:w16cex="http://schemas.microsoft.com/office/word/2018/wordml/cex" xmlns:w16cid="http://schemas.microsoft.com/office/word/2016/wordml/cid" xmlns:w16="http://schemas.microsoft.com/office/word/2018/wordml" xmlns:w16sdtdh="http://schemas.microsoft.com/office/word/2020/wordml/sdtdatahash" xmlns:w16se="http://schemas.microsoft.com/office/word/2015/wordml/symex" xmlns:wpg="http://schemas.microsoft.com/office/word/2010/wordprocessingGroup" xmlns:wpi="http://schemas.microsoft.com/office/word/2010/wordprocessingInk" xmlns:wne="http://schemas.microsoft.com/office/word/2006/wordml" xmlns:wps="http://schemas.microsoft.com/office/word/2010/wordprocessingShape" mc:Ignorable="w14 w15 w16se w16cid w16 w16cex w16sdtdh wp14">
   <w:body>
     <w:p>
       <w:pPr>
@@ -39,8 +39,42 @@
           <w:rFonts w:ascii="Helvetica" w:eastAsia="Times New Roman" w:hAnsi="Helvetica" w:cs="Helvetica"/>
           <w:color w:val="333333"/>
         </w:rPr>
-        <w:t>Open Cmd : touch Dockerfile</w:t>
-      </w:r>
+        <w:t xml:space="preserve">Open </w:t>
+      </w:r>
+      <w:proofErr w:type="spellStart"/>
+      <w:proofErr w:type="gramStart"/>
+      <w:r>
+        <w:rPr>
+          <w:rFonts w:ascii="Helvetica" w:eastAsia="Times New Roman" w:hAnsi="Helvetica" w:cs="Helvetica"/>
+          <w:color w:val="333333"/>
+        </w:rPr>
+        <w:t>Cmd</w:t>
+      </w:r>
+      <w:proofErr w:type="spellEnd"/>
+      <w:r>
+        <w:rPr>
+          <w:rFonts w:ascii="Helvetica" w:eastAsia="Times New Roman" w:hAnsi="Helvetica" w:cs="Helvetica"/>
+          <w:color w:val="333333"/>
+        </w:rPr>
+        <w:t xml:space="preserve"> :</w:t>
+      </w:r>
+      <w:proofErr w:type="gramEnd"/>
+      <w:r>
+        <w:rPr>
+          <w:rFonts w:ascii="Helvetica" w:eastAsia="Times New Roman" w:hAnsi="Helvetica" w:cs="Helvetica"/>
+          <w:color w:val="333333"/>
+        </w:rPr>
+        <w:t xml:space="preserve"> touch </w:t>
+      </w:r>
+      <w:proofErr w:type="spellStart"/>
+      <w:r>
+        <w:rPr>
+          <w:rFonts w:ascii="Helvetica" w:eastAsia="Times New Roman" w:hAnsi="Helvetica" w:cs="Helvetica"/>
+          <w:color w:val="333333"/>
+        </w:rPr>
+        <w:t>Dockerfile</w:t>
+      </w:r>
+      <w:proofErr w:type="spellEnd"/>
     </w:p>
     <w:p>
       <w:pPr>
@@ -139,14 +173,25 @@
           <w:szCs w:val="22"/>
         </w:rPr>
       </w:pPr>
-      <w:r>
-        <w:rPr>
-          <w:rFonts w:ascii="Helvetica" w:hAnsi="Helvetica" w:cs="Helvetica"/>
-          <w:color w:val="333333"/>
-          <w:sz w:val="22"/>
-          <w:szCs w:val="22"/>
-        </w:rPr>
-        <w:t xml:space="preserve">Next we create a directory to hold the application code inside the image, this will be the working directory for </w:t>
+      <w:proofErr w:type="gramStart"/>
+      <w:r>
+        <w:rPr>
+          <w:rFonts w:ascii="Helvetica" w:hAnsi="Helvetica" w:cs="Helvetica"/>
+          <w:color w:val="333333"/>
+          <w:sz w:val="22"/>
+          <w:szCs w:val="22"/>
+        </w:rPr>
+        <w:t>Next</w:t>
+      </w:r>
+      <w:proofErr w:type="gramEnd"/>
+      <w:r>
+        <w:rPr>
+          <w:rFonts w:ascii="Helvetica" w:hAnsi="Helvetica" w:cs="Helvetica"/>
+          <w:color w:val="333333"/>
+          <w:sz w:val="22"/>
+          <w:szCs w:val="22"/>
+        </w:rPr>
+        <w:t xml:space="preserve"> we create a directory to hold the application code inside the image, this will be the working directory for </w:t>
       </w:r>
       <w:r>
         <w:rPr>
@@ -202,7 +247,43 @@
           <w:rFonts w:ascii="Consolas" w:hAnsi="Consolas"/>
           <w:color w:val="DDDDDD"/>
         </w:rPr>
-        <w:t>WORKDIR /usr/src/app</w:t>
+        <w:t>WORKDIR /</w:t>
+      </w:r>
+      <w:proofErr w:type="spellStart"/>
+      <w:r>
+        <w:rPr>
+          <w:rStyle w:val="HTMLCode"/>
+          <w:rFonts w:ascii="Consolas" w:hAnsi="Consolas"/>
+          <w:color w:val="DDDDDD"/>
+        </w:rPr>
+        <w:t>usr</w:t>
+      </w:r>
+      <w:proofErr w:type="spellEnd"/>
+      <w:r>
+        <w:rPr>
+          <w:rStyle w:val="HTMLCode"/>
+          <w:rFonts w:ascii="Consolas" w:hAnsi="Consolas"/>
+          <w:color w:val="DDDDDD"/>
+        </w:rPr>
+        <w:t>/</w:t>
+      </w:r>
+      <w:proofErr w:type="spellStart"/>
+      <w:r>
+        <w:rPr>
+          <w:rStyle w:val="HTMLCode"/>
+          <w:rFonts w:ascii="Consolas" w:hAnsi="Consolas"/>
+          <w:color w:val="DDDDDD"/>
+        </w:rPr>
+        <w:t>src</w:t>
+      </w:r>
+      <w:proofErr w:type="spellEnd"/>
+      <w:r>
+        <w:rPr>
+          <w:rStyle w:val="HTMLCode"/>
+          <w:rFonts w:ascii="Consolas" w:hAnsi="Consolas"/>
+          <w:color w:val="DDDDDD"/>
+        </w:rPr>
+        <w:t>/app</w:t>
       </w:r>
     </w:p>
     <w:p>
@@ -243,6 +324,7 @@
         </w:rPr>
         <w:t xml:space="preserve"> app dependencies using the </w:t>
       </w:r>
+      <w:proofErr w:type="spellStart"/>
       <w:r>
         <w:rPr>
           <w:rStyle w:val="HTMLCode"/>
@@ -253,6 +335,7 @@
         </w:rPr>
         <w:t>npm</w:t>
       </w:r>
+      <w:proofErr w:type="spellEnd"/>
       <w:r>
         <w:rPr>
           <w:rFonts w:ascii="Helvetica" w:hAnsi="Helvetica" w:cs="Helvetica"/>
@@ -262,6 +345,7 @@
         </w:rPr>
         <w:t> binary. Please note that if you are using </w:t>
       </w:r>
+      <w:proofErr w:type="spellStart"/>
       <w:r>
         <w:rPr>
           <w:rStyle w:val="HTMLCode"/>
@@ -272,6 +356,7 @@
         </w:rPr>
         <w:t>npm</w:t>
       </w:r>
+      <w:proofErr w:type="spellEnd"/>
       <w:r>
         <w:rPr>
           <w:rFonts w:ascii="Helvetica" w:hAnsi="Helvetica" w:cs="Helvetica"/>
@@ -289,8 +374,20 @@
           <w:szCs w:val="22"/>
           <w:shd w:val="clear" w:color="auto" w:fill="F0F0F0"/>
         </w:rPr>
-        <w:t>package-lock.json</w:t>
-      </w:r>
+        <w:t>package-</w:t>
+      </w:r>
+      <w:proofErr w:type="spellStart"/>
+      <w:r>
+        <w:rPr>
+          <w:rStyle w:val="HTMLCode"/>
+          <w:color w:val="333333"/>
+          <w:sz w:val="22"/>
+          <w:szCs w:val="22"/>
+          <w:shd w:val="clear" w:color="auto" w:fill="F0F0F0"/>
+        </w:rPr>
+        <w:t>lock.json</w:t>
+      </w:r>
+      <w:proofErr w:type="spellEnd"/>
       <w:r>
         <w:rPr>
           <w:rFonts w:ascii="Helvetica" w:hAnsi="Helvetica" w:cs="Helvetica"/>
@@ -355,75 +452,177 @@
           <w:rFonts w:ascii="Consolas" w:hAnsi="Consolas"/>
           <w:color w:val="DDDDDD"/>
         </w:rPr>
-        <w:t># A wildcard is used to ensure both package.json AND package-lock.json are copied</w:t>
-      </w:r>
-    </w:p>
-    <w:p>
-      <w:pPr>
-        <w:pStyle w:val="HTMLPreformatted"/>
-        <w:shd w:val="clear" w:color="auto" w:fill="333333"/>
-        <w:rPr>
-          <w:rStyle w:val="HTMLCode"/>
-          <w:rFonts w:ascii="Consolas" w:hAnsi="Consolas"/>
-          <w:color w:val="DDDDDD"/>
-        </w:rPr>
-      </w:pPr>
-      <w:r>
-        <w:rPr>
-          <w:rStyle w:val="HTMLCode"/>
-          <w:rFonts w:ascii="Consolas" w:hAnsi="Consolas"/>
-          <w:color w:val="DDDDDD"/>
-        </w:rPr>
-        <w:t># where available (npm@5+)</w:t>
-      </w:r>
-    </w:p>
-    <w:p>
-      <w:pPr>
-        <w:pStyle w:val="HTMLPreformatted"/>
-        <w:shd w:val="clear" w:color="auto" w:fill="333333"/>
-        <w:rPr>
-          <w:rStyle w:val="HTMLCode"/>
-          <w:rFonts w:ascii="Consolas" w:hAnsi="Consolas"/>
-          <w:color w:val="DDDDDD"/>
-        </w:rPr>
-      </w:pPr>
-      <w:r>
-        <w:rPr>
-          <w:rStyle w:val="HTMLCode"/>
-          <w:rFonts w:ascii="Consolas" w:hAnsi="Consolas"/>
-          <w:color w:val="DDDDDD"/>
-        </w:rPr>
-        <w:t>COPY package*.json ./</w:t>
-      </w:r>
-    </w:p>
-    <w:p>
-      <w:pPr>
-        <w:pStyle w:val="HTMLPreformatted"/>
-        <w:shd w:val="clear" w:color="auto" w:fill="333333"/>
-        <w:rPr>
-          <w:rStyle w:val="HTMLCode"/>
-          <w:rFonts w:ascii="Consolas" w:hAnsi="Consolas"/>
-          <w:color w:val="DDDDDD"/>
-        </w:rPr>
-      </w:pPr>
-    </w:p>
-    <w:p>
-      <w:pPr>
-        <w:pStyle w:val="HTMLPreformatted"/>
-        <w:shd w:val="clear" w:color="auto" w:fill="333333"/>
-        <w:rPr>
-          <w:rStyle w:val="HTMLCode"/>
-          <w:rFonts w:ascii="Consolas" w:hAnsi="Consolas"/>
-          <w:color w:val="DDDDDD"/>
-        </w:rPr>
-      </w:pPr>
-      <w:r>
-        <w:rPr>
-          <w:rStyle w:val="HTMLCode"/>
-          <w:rFonts w:ascii="Consolas" w:hAnsi="Consolas"/>
-          <w:color w:val="DDDDDD"/>
-        </w:rPr>
-        <w:t>RUN npm install</w:t>
+        <w:t xml:space="preserve"># A wildcard is used to ensure both </w:t>
+      </w:r>
+      <w:proofErr w:type="spellStart"/>
+      <w:proofErr w:type="gramStart"/>
+      <w:r>
+        <w:rPr>
+          <w:rStyle w:val="HTMLCode"/>
+          <w:rFonts w:ascii="Consolas" w:hAnsi="Consolas"/>
+          <w:color w:val="DDDDDD"/>
+        </w:rPr>
+        <w:t>package.json</w:t>
+      </w:r>
+      <w:proofErr w:type="spellEnd"/>
+      <w:proofErr w:type="gramEnd"/>
+      <w:r>
+        <w:rPr>
+          <w:rStyle w:val="HTMLCode"/>
+          <w:rFonts w:ascii="Consolas" w:hAnsi="Consolas"/>
+          <w:color w:val="DDDDDD"/>
+        </w:rPr>
+        <w:t xml:space="preserve"> AND package-</w:t>
+      </w:r>
+      <w:proofErr w:type="spellStart"/>
+      <w:r>
+        <w:rPr>
+          <w:rStyle w:val="HTMLCode"/>
+          <w:rFonts w:ascii="Consolas" w:hAnsi="Consolas"/>
+          <w:color w:val="DDDDDD"/>
+        </w:rPr>
+        <w:t>lock.json</w:t>
+      </w:r>
+      <w:proofErr w:type="spellEnd"/>
+      <w:r>
+        <w:rPr>
+          <w:rStyle w:val="HTMLCode"/>
+          <w:rFonts w:ascii="Consolas" w:hAnsi="Consolas"/>
+          <w:color w:val="DDDDDD"/>
+        </w:rPr>
+        <w:t xml:space="preserve"> are copied</w:t>
+      </w:r>
+    </w:p>
+    <w:p>
+      <w:pPr>
+        <w:pStyle w:val="HTMLPreformatted"/>
+        <w:shd w:val="clear" w:color="auto" w:fill="333333"/>
+        <w:rPr>
+          <w:rStyle w:val="HTMLCode"/>
+          <w:rFonts w:ascii="Consolas" w:hAnsi="Consolas"/>
+          <w:color w:val="DDDDDD"/>
+        </w:rPr>
+      </w:pPr>
+      <w:r>
+        <w:rPr>
+          <w:rStyle w:val="HTMLCode"/>
+          <w:rFonts w:ascii="Consolas" w:hAnsi="Consolas"/>
+          <w:color w:val="DDDDDD"/>
+        </w:rPr>
+        <w:t xml:space="preserve"># </w:t>
+      </w:r>
+      <w:proofErr w:type="gramStart"/>
+      <w:r>
+        <w:rPr>
+          <w:rStyle w:val="HTMLCode"/>
+          <w:rFonts w:ascii="Consolas" w:hAnsi="Consolas"/>
+          <w:color w:val="DDDDDD"/>
+        </w:rPr>
+        <w:t>where</w:t>
+      </w:r>
+      <w:proofErr w:type="gramEnd"/>
+      <w:r>
+        <w:rPr>
+          <w:rStyle w:val="HTMLCode"/>
+          <w:rFonts w:ascii="Consolas" w:hAnsi="Consolas"/>
+          <w:color w:val="DDDDDD"/>
+        </w:rPr>
+        <w:t xml:space="preserve"> available (npm@5+)</w:t>
+      </w:r>
+    </w:p>
+    <w:p>
+      <w:pPr>
+        <w:pStyle w:val="HTMLPreformatted"/>
+        <w:shd w:val="clear" w:color="auto" w:fill="333333"/>
+        <w:rPr>
+          <w:rStyle w:val="HTMLCode"/>
+          <w:rFonts w:ascii="Consolas" w:hAnsi="Consolas"/>
+          <w:color w:val="DDDDDD"/>
+        </w:rPr>
+      </w:pPr>
+      <w:r>
+        <w:rPr>
+          <w:rStyle w:val="HTMLCode"/>
+          <w:rFonts w:ascii="Consolas" w:hAnsi="Consolas"/>
+          <w:color w:val="DDDDDD"/>
+        </w:rPr>
+        <w:t>COPY package</w:t>
+      </w:r>
+      <w:proofErr w:type="gramStart"/>
+      <w:r>
+        <w:rPr>
+          <w:rStyle w:val="HTMLCode"/>
+          <w:rFonts w:ascii="Consolas" w:hAnsi="Consolas"/>
+          <w:color w:val="DDDDDD"/>
+        </w:rPr>
+        <w:t>*.</w:t>
+      </w:r>
+      <w:proofErr w:type="spellStart"/>
+      <w:r>
+        <w:rPr>
+          <w:rStyle w:val="HTMLCode"/>
+          <w:rFonts w:ascii="Consolas" w:hAnsi="Consolas"/>
+          <w:color w:val="DDDDDD"/>
+        </w:rPr>
+        <w:t>json</w:t>
+      </w:r>
+      <w:proofErr w:type="spellEnd"/>
+      <w:proofErr w:type="gramEnd"/>
+      <w:r>
+        <w:rPr>
+          <w:rStyle w:val="HTMLCode"/>
+          <w:rFonts w:ascii="Consolas" w:hAnsi="Consolas"/>
+          <w:color w:val="DDDDDD"/>
+        </w:rPr>
+        <w:t xml:space="preserve"> ./</w:t>
+      </w:r>
+    </w:p>
+    <w:p>
+      <w:pPr>
+        <w:pStyle w:val="HTMLPreformatted"/>
+        <w:shd w:val="clear" w:color="auto" w:fill="333333"/>
+        <w:rPr>
+          <w:rStyle w:val="HTMLCode"/>
+          <w:rFonts w:ascii="Consolas" w:hAnsi="Consolas"/>
+          <w:color w:val="DDDDDD"/>
+        </w:rPr>
+      </w:pPr>
+    </w:p>
+    <w:p>
+      <w:pPr>
+        <w:pStyle w:val="HTMLPreformatted"/>
+        <w:shd w:val="clear" w:color="auto" w:fill="333333"/>
+        <w:rPr>
+          <w:rStyle w:val="HTMLCode"/>
+          <w:rFonts w:ascii="Consolas" w:hAnsi="Consolas"/>
+          <w:color w:val="DDDDDD"/>
+        </w:rPr>
+      </w:pPr>
+      <w:r>
+        <w:rPr>
+          <w:rStyle w:val="HTMLCode"/>
+          <w:rFonts w:ascii="Consolas" w:hAnsi="Consolas"/>
+          <w:color w:val="DDDDDD"/>
+        </w:rPr>
+        <w:t xml:space="preserve">RUN </w:t>
+      </w:r>
+      <w:proofErr w:type="spellStart"/>
+      <w:r>
+        <w:rPr>
+          <w:rStyle w:val="HTMLCode"/>
+          <w:rFonts w:ascii="Consolas" w:hAnsi="Consolas"/>
+          <w:color w:val="DDDDDD"/>
+        </w:rPr>
+        <w:t>npm</w:t>
+      </w:r>
+      <w:proofErr w:type="spellEnd"/>
+      <w:r>
+        <w:rPr>
+          <w:rStyle w:val="HTMLCode"/>
+          <w:rFonts w:ascii="Consolas" w:hAnsi="Consolas"/>
+          <w:color w:val="DDDDDD"/>
+        </w:rPr>
+        <w:t xml:space="preserve"> install</w:t>
       </w:r>
     </w:p>
     <w:p>
@@ -477,7 +676,25 @@
           <w:rFonts w:ascii="Consolas" w:hAnsi="Consolas"/>
           <w:color w:val="DDDDDD"/>
         </w:rPr>
-        <w:t># RUN npm ci --only=production</w:t>
+        <w:t xml:space="preserve"># RUN </w:t>
+      </w:r>
+      <w:proofErr w:type="spellStart"/>
+      <w:r>
+        <w:rPr>
+          <w:rStyle w:val="HTMLCode"/>
+          <w:rFonts w:ascii="Consolas" w:hAnsi="Consolas"/>
+          <w:color w:val="DDDDDD"/>
+        </w:rPr>
+        <w:t>npm</w:t>
+      </w:r>
+      <w:proofErr w:type="spellEnd"/>
+      <w:r>
+        <w:rPr>
+          <w:rStyle w:val="HTMLCode"/>
+          <w:rFonts w:ascii="Consolas" w:hAnsi="Consolas"/>
+          <w:color w:val="DDDDDD"/>
+        </w:rPr>
+        <w:t xml:space="preserve"> ci --only=production</w:t>
       </w:r>
     </w:p>
     <w:p>
@@ -500,6 +717,7 @@
         </w:rPr>
         <w:t>we are only copying the </w:t>
       </w:r>
+      <w:proofErr w:type="spellStart"/>
       <w:r>
         <w:rPr>
           <w:rStyle w:val="HTMLCode"/>
@@ -510,6 +728,7 @@
         </w:rPr>
         <w:t>package.json</w:t>
       </w:r>
+      <w:proofErr w:type="spellEnd"/>
       <w:r>
         <w:rPr>
           <w:rFonts w:ascii="Helvetica" w:hAnsi="Helvetica" w:cs="Helvetica"/>
@@ -519,6 +738,7 @@
         </w:rPr>
         <w:t> file. This allows us to take advantage of cached Docker layers. Furthermore, the </w:t>
       </w:r>
+      <w:proofErr w:type="spellStart"/>
       <w:r>
         <w:rPr>
           <w:rStyle w:val="HTMLCode"/>
@@ -527,7 +747,18 @@
           <w:szCs w:val="22"/>
           <w:shd w:val="clear" w:color="auto" w:fill="F0F0F0"/>
         </w:rPr>
-        <w:t>npm ci</w:t>
+        <w:t>npm</w:t>
+      </w:r>
+      <w:proofErr w:type="spellEnd"/>
+      <w:r>
+        <w:rPr>
+          <w:rStyle w:val="HTMLCode"/>
+          <w:color w:val="333333"/>
+          <w:sz w:val="22"/>
+          <w:szCs w:val="22"/>
+          <w:shd w:val="clear" w:color="auto" w:fill="F0F0F0"/>
+        </w:rPr>
+        <w:t xml:space="preserve"> ci</w:t>
       </w:r>
       <w:r>
         <w:rPr>
@@ -626,13 +857,23 @@
           <w:color w:val="DDDDDD"/>
         </w:rPr>
       </w:pPr>
-      <w:r>
-        <w:rPr>
-          <w:rStyle w:val="HTMLCode"/>
-          <w:rFonts w:ascii="Consolas" w:hAnsi="Consolas"/>
-          <w:color w:val="DDDDDD"/>
-        </w:rPr>
-        <w:t>COPY . .</w:t>
+      <w:proofErr w:type="gramStart"/>
+      <w:r>
+        <w:rPr>
+          <w:rStyle w:val="HTMLCode"/>
+          <w:rFonts w:ascii="Consolas" w:hAnsi="Consolas"/>
+          <w:color w:val="DDDDDD"/>
+        </w:rPr>
+        <w:t>COPY .</w:t>
+      </w:r>
+      <w:proofErr w:type="gramEnd"/>
+      <w:r>
+        <w:rPr>
+          <w:rStyle w:val="HTMLCode"/>
+          <w:rFonts w:ascii="Consolas" w:hAnsi="Consolas"/>
+          <w:color w:val="DDDDDD"/>
+        </w:rPr>
+        <w:t xml:space="preserve"> .</w:t>
       </w:r>
     </w:p>
     <w:p>
@@ -861,8 +1102,18 @@
           <w:rFonts w:ascii="Consolas" w:hAnsi="Consolas"/>
           <w:color w:val="DDDDDD"/>
         </w:rPr>
-        <w:t>CMD [ "node", "server.js" ]</w:t>
-      </w:r>
+        <w:t>CMD [ "node", "server.js</w:t>
+      </w:r>
+      <w:proofErr w:type="gramStart"/>
+      <w:r>
+        <w:rPr>
+          <w:rStyle w:val="HTMLCode"/>
+          <w:rFonts w:ascii="Consolas" w:hAnsi="Consolas"/>
+          <w:color w:val="DDDDDD"/>
+        </w:rPr>
+        <w:t>" ]</w:t>
+      </w:r>
+      <w:proofErr w:type="gramEnd"/>
     </w:p>
     <w:p>
       <w:pPr>
@@ -893,6 +1144,7 @@
         </w:rPr>
         <w:t> </w:t>
       </w:r>
+      <w:proofErr w:type="spellStart"/>
       <w:r>
         <w:rPr>
           <w:rStyle w:val="HTMLCode"/>
@@ -903,6 +1155,7 @@
         </w:rPr>
         <w:t>Dockerfile</w:t>
       </w:r>
+      <w:proofErr w:type="spellEnd"/>
       <w:r>
         <w:rPr>
           <w:rFonts w:ascii="Helvetica" w:hAnsi="Helvetica" w:cs="Helvetica"/>
@@ -991,6 +1244,7 @@
           <w:szCs w:val="28"/>
         </w:rPr>
       </w:pPr>
+      <w:proofErr w:type="gramStart"/>
       <w:r>
         <w:rPr>
           <w:rFonts w:ascii="Helvetica" w:hAnsi="Helvetica" w:cs="Helvetica"/>
@@ -1000,7 +1254,32 @@
           <w:sz w:val="28"/>
           <w:szCs w:val="28"/>
         </w:rPr>
-        <w:t>.dockerignore file</w:t>
+        <w:t>.</w:t>
+      </w:r>
+      <w:proofErr w:type="spellStart"/>
+      <w:r>
+        <w:rPr>
+          <w:rFonts w:ascii="Helvetica" w:hAnsi="Helvetica" w:cs="Helvetica"/>
+          <w:b w:val="0"/>
+          <w:bCs w:val="0"/>
+          <w:color w:val="333333"/>
+          <w:sz w:val="28"/>
+          <w:szCs w:val="28"/>
+        </w:rPr>
+        <w:t>dockerignore</w:t>
+      </w:r>
+      <w:proofErr w:type="spellEnd"/>
+      <w:proofErr w:type="gramEnd"/>
+      <w:r>
+        <w:rPr>
+          <w:rFonts w:ascii="Helvetica" w:hAnsi="Helvetica" w:cs="Helvetica"/>
+          <w:b w:val="0"/>
+          <w:bCs w:val="0"/>
+          <w:color w:val="333333"/>
+          <w:sz w:val="28"/>
+          <w:szCs w:val="28"/>
+        </w:rPr>
+        <w:t xml:space="preserve"> file</w:t>
       </w:r>
     </w:p>
     <w:p>
@@ -1021,7 +1300,17 @@
           <w:sz w:val="22"/>
           <w:szCs w:val="22"/>
         </w:rPr>
-        <w:t>Create a </w:t>
+        <w:t xml:space="preserve">Create </w:t>
+      </w:r>
+      <w:proofErr w:type="gramStart"/>
+      <w:r>
+        <w:rPr>
+          <w:rFonts w:ascii="Helvetica" w:hAnsi="Helvetica" w:cs="Helvetica"/>
+          <w:color w:val="333333"/>
+          <w:sz w:val="22"/>
+          <w:szCs w:val="22"/>
+        </w:rPr>
+        <w:t>a </w:t>
       </w:r>
       <w:r>
         <w:rPr>
@@ -1031,8 +1320,21 @@
           <w:szCs w:val="22"/>
           <w:shd w:val="clear" w:color="auto" w:fill="F0F0F0"/>
         </w:rPr>
-        <w:t>.dockerignore</w:t>
-      </w:r>
+        <w:t>.</w:t>
+      </w:r>
+      <w:proofErr w:type="spellStart"/>
+      <w:r>
+        <w:rPr>
+          <w:rStyle w:val="HTMLCode"/>
+          <w:color w:val="333333"/>
+          <w:sz w:val="22"/>
+          <w:szCs w:val="22"/>
+          <w:shd w:val="clear" w:color="auto" w:fill="F0F0F0"/>
+        </w:rPr>
+        <w:t>dockerignore</w:t>
+      </w:r>
+      <w:proofErr w:type="spellEnd"/>
+      <w:proofErr w:type="gramEnd"/>
       <w:r>
         <w:rPr>
           <w:rFonts w:ascii="Helvetica" w:hAnsi="Helvetica" w:cs="Helvetica"/>
@@ -1060,6 +1362,7 @@
         </w:rPr>
         <w:t> </w:t>
       </w:r>
+      <w:proofErr w:type="spellStart"/>
       <w:r>
         <w:rPr>
           <w:rStyle w:val="HTMLCode"/>
@@ -1070,6 +1373,7 @@
         </w:rPr>
         <w:t>Dockerfile</w:t>
       </w:r>
+      <w:proofErr w:type="spellEnd"/>
       <w:r>
         <w:rPr>
           <w:rFonts w:ascii="Helvetica" w:hAnsi="Helvetica" w:cs="Helvetica"/>
@@ -1091,6 +1395,7 @@
           <w:shd w:val="clear" w:color="auto" w:fill="2B2B2B"/>
         </w:rPr>
       </w:pPr>
+      <w:proofErr w:type="spellStart"/>
       <w:r>
         <w:rPr>
           <w:rStyle w:val="HTMLCode"/>
@@ -1100,6 +1405,7 @@
         </w:rPr>
         <w:t>node_modules</w:t>
       </w:r>
+      <w:proofErr w:type="spellEnd"/>
     </w:p>
     <w:p>
       <w:pPr>
@@ -1309,6 +1615,7 @@
         </w:rPr>
         <w:t> </w:t>
       </w:r>
+      <w:proofErr w:type="spellStart"/>
       <w:r>
         <w:rPr>
           <w:rStyle w:val="HTMLCode"/>
@@ -1319,6 +1626,7 @@
         </w:rPr>
         <w:t>Dockerfile</w:t>
       </w:r>
+      <w:proofErr w:type="spellEnd"/>
       <w:r>
         <w:rPr>
           <w:rFonts w:ascii="Helvetica" w:hAnsi="Helvetica" w:cs="Helvetica"/>
@@ -1403,7 +1711,18 @@
           <w:color w:val="DDDDDD"/>
           <w:shd w:val="clear" w:color="auto" w:fill="2B2B2B"/>
         </w:rPr>
-        <w:t>docker build -t nod</w:t>
+        <w:t xml:space="preserve">docker build -t </w:t>
+      </w:r>
+      <w:proofErr w:type="spellStart"/>
+      <w:proofErr w:type="gramStart"/>
+      <w:r>
+        <w:rPr>
+          <w:rStyle w:val="HTMLCode"/>
+          <w:rFonts w:ascii="Consolas" w:hAnsi="Consolas"/>
+          <w:color w:val="DDDDDD"/>
+          <w:shd w:val="clear" w:color="auto" w:fill="2B2B2B"/>
+        </w:rPr>
+        <w:t>nod</w:t>
       </w:r>
       <w:r>
         <w:rPr>
@@ -1414,6 +1733,7 @@
         </w:rPr>
         <w:t>eapp</w:t>
       </w:r>
+      <w:proofErr w:type="spellEnd"/>
       <w:r>
         <w:rPr>
           <w:rStyle w:val="HTMLCode"/>
@@ -1423,6 +1743,7 @@
         </w:rPr>
         <w:t xml:space="preserve"> .</w:t>
       </w:r>
+      <w:proofErr w:type="gramEnd"/>
     </w:p>
     <w:p>
       <w:pPr>
@@ -1561,6 +1882,7 @@
           <w:shd w:val="clear" w:color="auto" w:fill="2B2B2B"/>
         </w:rPr>
       </w:pPr>
+      <w:proofErr w:type="spellStart"/>
       <w:r>
         <w:rPr>
           <w:rStyle w:val="HTMLCode"/>
@@ -1569,8 +1891,9 @@
           <w:shd w:val="clear" w:color="auto" w:fill="2B2B2B"/>
         </w:rPr>
         <w:lastRenderedPageBreak/>
-        <w:t>ankitdoc005</w:t>
-      </w:r>
+        <w:t>chetan</w:t>
+      </w:r>
+      <w:proofErr w:type="spellEnd"/>
       <w:r>
         <w:rPr>
           <w:rStyle w:val="HTMLCode"/>
@@ -1809,8 +2132,19 @@
           <w:color w:val="DDDDDD"/>
           <w:shd w:val="clear" w:color="auto" w:fill="2B2B2B"/>
         </w:rPr>
-        <w:t>$ docker ps</w:t>
-      </w:r>
+        <w:t xml:space="preserve">$ docker </w:t>
+      </w:r>
+      <w:proofErr w:type="spellStart"/>
+      <w:r>
+        <w:rPr>
+          <w:rStyle w:val="HTMLCode"/>
+          <w:rFonts w:ascii="Consolas" w:hAnsi="Consolas"/>
+          <w:color w:val="DDDDDD"/>
+          <w:shd w:val="clear" w:color="auto" w:fill="2B2B2B"/>
+        </w:rPr>
+        <w:t>ps</w:t>
+      </w:r>
+      <w:proofErr w:type="spellEnd"/>
     </w:p>
     <w:p>
       <w:pPr>
@@ -1956,7 +2290,27 @@
           <w:sz w:val="28"/>
           <w:szCs w:val="28"/>
         </w:rPr>
-        <w:t>If you need to go inside the container you can use the </w:t>
+        <w:t xml:space="preserve">If you need to go inside the </w:t>
+      </w:r>
+      <w:proofErr w:type="gramStart"/>
+      <w:r>
+        <w:rPr>
+          <w:rFonts w:ascii="Helvetica" w:hAnsi="Helvetica" w:cs="Helvetica"/>
+          <w:color w:val="333333"/>
+          <w:sz w:val="28"/>
+          <w:szCs w:val="28"/>
+        </w:rPr>
+        <w:t>container</w:t>
+      </w:r>
+      <w:proofErr w:type="gramEnd"/>
+      <w:r>
+        <w:rPr>
+          <w:rFonts w:ascii="Helvetica" w:hAnsi="Helvetica" w:cs="Helvetica"/>
+          <w:color w:val="333333"/>
+          <w:sz w:val="28"/>
+          <w:szCs w:val="28"/>
+        </w:rPr>
+        <w:t xml:space="preserve"> you can use the </w:t>
       </w:r>
       <w:r>
         <w:rPr>
@@ -2156,8 +2510,19 @@
           <w:color w:val="DDDDDD"/>
           <w:shd w:val="clear" w:color="auto" w:fill="2B2B2B"/>
         </w:rPr>
-        <w:t>$ docker ps</w:t>
-      </w:r>
+        <w:t xml:space="preserve">$ docker </w:t>
+      </w:r>
+      <w:proofErr w:type="spellStart"/>
+      <w:r>
+        <w:rPr>
+          <w:rStyle w:val="HTMLCode"/>
+          <w:rFonts w:ascii="Consolas" w:hAnsi="Consolas"/>
+          <w:color w:val="DDDDDD"/>
+          <w:shd w:val="clear" w:color="auto" w:fill="2B2B2B"/>
+        </w:rPr>
+        <w:t>ps</w:t>
+      </w:r>
+      <w:proofErr w:type="spellEnd"/>
     </w:p>
     <w:p>
       <w:pPr>
@@ -2231,16 +2596,45 @@
           <w:color w:val="DDDDDD"/>
           <w:shd w:val="clear" w:color="auto" w:fill="2B2B2B"/>
         </w:rPr>
-        <w:t xml:space="preserve">ecce33b30ebf  </w:t>
-      </w:r>
-      <w:r>
-        <w:rPr>
-          <w:rStyle w:val="HTMLCode"/>
-          <w:rFonts w:ascii="Consolas" w:hAnsi="Consolas"/>
-          <w:color w:val="DDDDDD"/>
-          <w:shd w:val="clear" w:color="auto" w:fill="2B2B2B"/>
-        </w:rPr>
-        <w:t>ankitdoc005</w:t>
+        <w:t>ecce33b30</w:t>
+      </w:r>
+      <w:proofErr w:type="gramStart"/>
+      <w:r>
+        <w:rPr>
+          <w:rStyle w:val="HTMLCode"/>
+          <w:rFonts w:ascii="Consolas" w:hAnsi="Consolas"/>
+          <w:color w:val="DDDDDD"/>
+          <w:shd w:val="clear" w:color="auto" w:fill="2B2B2B"/>
+        </w:rPr>
+        <w:t xml:space="preserve">ebf  </w:t>
+      </w:r>
+      <w:r>
+        <w:rPr>
+          <w:rStyle w:val="HTMLCode"/>
+          <w:rFonts w:ascii="Consolas" w:hAnsi="Consolas"/>
+          <w:color w:val="DDDDDD"/>
+          <w:shd w:val="clear" w:color="auto" w:fill="2B2B2B"/>
+        </w:rPr>
+        <w:t>chetan</w:t>
+      </w:r>
+      <w:r>
+        <w:rPr>
+          <w:rStyle w:val="HTMLCode"/>
+          <w:rFonts w:ascii="Consolas" w:hAnsi="Consolas"/>
+          <w:color w:val="DDDDDD"/>
+          <w:shd w:val="clear" w:color="auto" w:fill="2B2B2B"/>
+        </w:rPr>
+        <w:t>doc</w:t>
+      </w:r>
+      <w:proofErr w:type="gramEnd"/>
+      <w:r>
+        <w:rPr>
+          <w:rStyle w:val="HTMLCode"/>
+          <w:rFonts w:ascii="Consolas" w:hAnsi="Consolas"/>
+          <w:color w:val="DDDDDD"/>
+          <w:shd w:val="clear" w:color="auto" w:fill="2B2B2B"/>
+        </w:rPr>
+        <w:t>005</w:t>
       </w:r>
       <w:r>
         <w:rPr>
@@ -2251,6 +2645,7 @@
         </w:rPr>
         <w:t>/</w:t>
       </w:r>
+      <w:proofErr w:type="spellStart"/>
       <w:r>
         <w:rPr>
           <w:rStyle w:val="HTMLCode"/>
@@ -2267,7 +2662,37 @@
           <w:color w:val="DDDDDD"/>
           <w:shd w:val="clear" w:color="auto" w:fill="2B2B2B"/>
         </w:rPr>
-        <w:t>:latest  npm start  ...   49160-&gt;8080</w:t>
+        <w:t>:latest</w:t>
+      </w:r>
+      <w:proofErr w:type="spellEnd"/>
+      <w:r>
+        <w:rPr>
+          <w:rStyle w:val="HTMLCode"/>
+          <w:rFonts w:ascii="Consolas" w:hAnsi="Consolas"/>
+          <w:color w:val="DDDDDD"/>
+          <w:shd w:val="clear" w:color="auto" w:fill="2B2B2B"/>
+        </w:rPr>
+        <w:t xml:space="preserve">  </w:t>
+      </w:r>
+      <w:proofErr w:type="spellStart"/>
+      <w:r>
+        <w:rPr>
+          <w:rStyle w:val="HTMLCode"/>
+          <w:rFonts w:ascii="Consolas" w:hAnsi="Consolas"/>
+          <w:color w:val="DDDDDD"/>
+          <w:shd w:val="clear" w:color="auto" w:fill="2B2B2B"/>
+        </w:rPr>
+        <w:t>npm</w:t>
+      </w:r>
+      <w:proofErr w:type="spellEnd"/>
+      <w:r>
+        <w:rPr>
+          <w:rStyle w:val="HTMLCode"/>
+          <w:rFonts w:ascii="Consolas" w:hAnsi="Consolas"/>
+          <w:color w:val="DDDDDD"/>
+          <w:shd w:val="clear" w:color="auto" w:fill="2B2B2B"/>
+        </w:rPr>
+        <w:t xml:space="preserve"> start  ...   49160-&gt;8080</w:t>
       </w:r>
     </w:p>
     <w:p>
@@ -2307,7 +2732,27 @@
           <w:sz w:val="22"/>
           <w:szCs w:val="22"/>
         </w:rPr>
-        <w:t> port inside of the container to the port </w:t>
+        <w:t> </w:t>
+      </w:r>
+      <w:proofErr w:type="gramStart"/>
+      <w:r>
+        <w:rPr>
+          <w:rFonts w:ascii="Helvetica" w:hAnsi="Helvetica" w:cs="Helvetica"/>
+          <w:color w:val="333333"/>
+          <w:sz w:val="22"/>
+          <w:szCs w:val="22"/>
+        </w:rPr>
+        <w:t>port</w:t>
+      </w:r>
+      <w:proofErr w:type="gramEnd"/>
+      <w:r>
+        <w:rPr>
+          <w:rFonts w:ascii="Helvetica" w:hAnsi="Helvetica" w:cs="Helvetica"/>
+          <w:color w:val="333333"/>
+          <w:sz w:val="22"/>
+          <w:szCs w:val="22"/>
+        </w:rPr>
+        <w:t xml:space="preserve"> inside of the container to the port </w:t>
       </w:r>
       <w:r>
         <w:rPr>

</xml_diff>